<commit_message>
processor now works 15/03
</commit_message>
<xml_diff>
--- a/verilog/audiofiles/IPsettings.docx
+++ b/verilog/audiofiles/IPsettings.docx
@@ -279,7 +279,11 @@
         </w:tc>
       </w:tr>
     </w:tbl>
-    <w:p/>
+    <w:p>
+      <w:r>
+        <w:t xml:space="preserve"> </w:t>
+      </w:r>
+    </w:p>
     <w:sectPr>
       <w:pgSz w:w="11906" w:h="16838"/>
       <w:pgMar w:top="1440" w:right="1440" w:bottom="1440" w:left="1440" w:header="708" w:footer="708" w:gutter="0"/>

</xml_diff>